<commit_message>
State 3 Requirements Gathering
State 3 Requirements Gathering
</commit_message>
<xml_diff>
--- a/documentation/Criteria B.docx
+++ b/documentation/Criteria B.docx
@@ -186,33 +186,20 @@
       <w:sdtContent>
         <w:p>
           <w:pPr>
-            <w:keepNext w:val="0"/>
-            <w:keepLines w:val="0"/>
-            <w:pageBreakBefore w:val="0"/>
-            <w:widowControl w:val="1"/>
-            <w:pBdr>
-              <w:top w:space="0" w:sz="0" w:val="nil"/>
-              <w:left w:space="0" w:sz="0" w:val="nil"/>
-              <w:bottom w:space="0" w:sz="0" w:val="nil"/>
-              <w:right w:space="0" w:sz="0" w:val="nil"/>
-              <w:between w:space="0" w:sz="0" w:val="nil"/>
-            </w:pBdr>
-            <w:shd w:fill="auto" w:val="clear"/>
+            <w:widowControl w:val="0"/>
             <w:tabs>
-              <w:tab w:val="right" w:leader="none" w:pos="8494"/>
+              <w:tab w:val="right" w:leader="dot" w:pos="12000"/>
             </w:tabs>
-            <w:spacing w:after="100" w:before="0" w:line="278.00000000000006" w:lineRule="auto"/>
-            <w:ind w:left="0" w:right="0" w:firstLine="0"/>
-            <w:jc w:val="left"/>
+            <w:spacing w:after="0" w:before="60" w:line="240" w:lineRule="auto"/>
             <w:rPr>
-              <w:rFonts w:ascii="Aptos" w:cs="Aptos" w:eastAsia="Aptos" w:hAnsi="Aptos"/>
-              <w:b w:val="0"/>
+              <w:rFonts w:ascii="Arial" w:cs="Arial" w:eastAsia="Arial" w:hAnsi="Arial"/>
+              <w:b w:val="1"/>
               <w:i w:val="0"/>
               <w:smallCaps w:val="0"/>
               <w:strike w:val="0"/>
               <w:color w:val="000000"/>
-              <w:sz w:val="24"/>
-              <w:szCs w:val="24"/>
+              <w:sz w:val="22"/>
+              <w:szCs w:val="22"/>
               <w:u w:val="none"/>
               <w:shd w:fill="auto" w:val="clear"/>
               <w:vertAlign w:val="baseline"/>
@@ -252,33 +239,20 @@
         </w:p>
         <w:p>
           <w:pPr>
-            <w:keepNext w:val="0"/>
-            <w:keepLines w:val="0"/>
-            <w:pageBreakBefore w:val="0"/>
-            <w:widowControl w:val="1"/>
-            <w:pBdr>
-              <w:top w:space="0" w:sz="0" w:val="nil"/>
-              <w:left w:space="0" w:sz="0" w:val="nil"/>
-              <w:bottom w:space="0" w:sz="0" w:val="nil"/>
-              <w:right w:space="0" w:sz="0" w:val="nil"/>
-              <w:between w:space="0" w:sz="0" w:val="nil"/>
-            </w:pBdr>
-            <w:shd w:fill="auto" w:val="clear"/>
+            <w:widowControl w:val="0"/>
             <w:tabs>
-              <w:tab w:val="right" w:leader="none" w:pos="8494"/>
+              <w:tab w:val="right" w:leader="dot" w:pos="12000"/>
             </w:tabs>
-            <w:spacing w:after="100" w:before="0" w:line="278.00000000000006" w:lineRule="auto"/>
-            <w:ind w:left="0" w:right="0" w:firstLine="0"/>
-            <w:jc w:val="left"/>
+            <w:spacing w:after="0" w:before="60" w:line="240" w:lineRule="auto"/>
             <w:rPr>
-              <w:rFonts w:ascii="Aptos" w:cs="Aptos" w:eastAsia="Aptos" w:hAnsi="Aptos"/>
-              <w:b w:val="0"/>
+              <w:rFonts w:ascii="Arial" w:cs="Arial" w:eastAsia="Arial" w:hAnsi="Arial"/>
+              <w:b w:val="1"/>
               <w:i w:val="0"/>
               <w:smallCaps w:val="0"/>
               <w:strike w:val="0"/>
               <w:color w:val="000000"/>
-              <w:sz w:val="24"/>
-              <w:szCs w:val="24"/>
+              <w:sz w:val="22"/>
+              <w:szCs w:val="22"/>
               <w:u w:val="none"/>
               <w:shd w:fill="auto" w:val="clear"/>
               <w:vertAlign w:val="baseline"/>
@@ -313,33 +287,20 @@
         </w:p>
         <w:p>
           <w:pPr>
-            <w:keepNext w:val="0"/>
-            <w:keepLines w:val="0"/>
-            <w:pageBreakBefore w:val="0"/>
-            <w:widowControl w:val="1"/>
-            <w:pBdr>
-              <w:top w:space="0" w:sz="0" w:val="nil"/>
-              <w:left w:space="0" w:sz="0" w:val="nil"/>
-              <w:bottom w:space="0" w:sz="0" w:val="nil"/>
-              <w:right w:space="0" w:sz="0" w:val="nil"/>
-              <w:between w:space="0" w:sz="0" w:val="nil"/>
-            </w:pBdr>
-            <w:shd w:fill="auto" w:val="clear"/>
+            <w:widowControl w:val="0"/>
             <w:tabs>
-              <w:tab w:val="right" w:leader="none" w:pos="8494"/>
+              <w:tab w:val="right" w:leader="dot" w:pos="12000"/>
             </w:tabs>
-            <w:spacing w:after="100" w:before="0" w:line="278.00000000000006" w:lineRule="auto"/>
-            <w:ind w:left="0" w:right="0" w:firstLine="0"/>
-            <w:jc w:val="left"/>
+            <w:spacing w:after="0" w:before="60" w:line="240" w:lineRule="auto"/>
             <w:rPr>
-              <w:rFonts w:ascii="Aptos" w:cs="Aptos" w:eastAsia="Aptos" w:hAnsi="Aptos"/>
-              <w:b w:val="0"/>
+              <w:rFonts w:ascii="Arial" w:cs="Arial" w:eastAsia="Arial" w:hAnsi="Arial"/>
+              <w:b w:val="1"/>
               <w:i w:val="0"/>
               <w:smallCaps w:val="0"/>
               <w:strike w:val="0"/>
               <w:color w:val="000000"/>
-              <w:sz w:val="24"/>
-              <w:szCs w:val="24"/>
+              <w:sz w:val="22"/>
+              <w:szCs w:val="22"/>
               <w:u w:val="none"/>
               <w:shd w:fill="auto" w:val="clear"/>
               <w:vertAlign w:val="baseline"/>
@@ -374,33 +335,20 @@
         </w:p>
         <w:p>
           <w:pPr>
-            <w:keepNext w:val="0"/>
-            <w:keepLines w:val="0"/>
-            <w:pageBreakBefore w:val="0"/>
-            <w:widowControl w:val="1"/>
-            <w:pBdr>
-              <w:top w:space="0" w:sz="0" w:val="nil"/>
-              <w:left w:space="0" w:sz="0" w:val="nil"/>
-              <w:bottom w:space="0" w:sz="0" w:val="nil"/>
-              <w:right w:space="0" w:sz="0" w:val="nil"/>
-              <w:between w:space="0" w:sz="0" w:val="nil"/>
-            </w:pBdr>
-            <w:shd w:fill="auto" w:val="clear"/>
+            <w:widowControl w:val="0"/>
             <w:tabs>
-              <w:tab w:val="right" w:leader="none" w:pos="8494"/>
+              <w:tab w:val="right" w:leader="dot" w:pos="12000"/>
             </w:tabs>
-            <w:spacing w:after="100" w:before="0" w:line="278.00000000000006" w:lineRule="auto"/>
-            <w:ind w:left="0" w:right="0" w:firstLine="0"/>
-            <w:jc w:val="left"/>
+            <w:spacing w:after="0" w:before="60" w:line="240" w:lineRule="auto"/>
             <w:rPr>
-              <w:rFonts w:ascii="Aptos" w:cs="Aptos" w:eastAsia="Aptos" w:hAnsi="Aptos"/>
-              <w:b w:val="0"/>
+              <w:rFonts w:ascii="Arial" w:cs="Arial" w:eastAsia="Arial" w:hAnsi="Arial"/>
+              <w:b w:val="1"/>
               <w:i w:val="0"/>
               <w:smallCaps w:val="0"/>
               <w:strike w:val="0"/>
               <w:color w:val="000000"/>
-              <w:sz w:val="24"/>
-              <w:szCs w:val="24"/>
+              <w:sz w:val="22"/>
+              <w:szCs w:val="22"/>
               <w:u w:val="none"/>
               <w:shd w:fill="auto" w:val="clear"/>
               <w:vertAlign w:val="baseline"/>
@@ -435,33 +383,21 @@
         </w:p>
         <w:p>
           <w:pPr>
-            <w:keepNext w:val="0"/>
-            <w:keepLines w:val="0"/>
-            <w:pageBreakBefore w:val="0"/>
-            <w:widowControl w:val="1"/>
-            <w:pBdr>
-              <w:top w:space="0" w:sz="0" w:val="nil"/>
-              <w:left w:space="0" w:sz="0" w:val="nil"/>
-              <w:bottom w:space="0" w:sz="0" w:val="nil"/>
-              <w:right w:space="0" w:sz="0" w:val="nil"/>
-              <w:between w:space="0" w:sz="0" w:val="nil"/>
-            </w:pBdr>
-            <w:shd w:fill="auto" w:val="clear"/>
+            <w:widowControl w:val="0"/>
             <w:tabs>
-              <w:tab w:val="right" w:leader="none" w:pos="8494"/>
+              <w:tab w:val="right" w:leader="dot" w:pos="12000"/>
             </w:tabs>
-            <w:spacing w:after="100" w:before="0" w:line="278.00000000000006" w:lineRule="auto"/>
-            <w:ind w:left="240" w:right="0" w:firstLine="0"/>
-            <w:jc w:val="left"/>
+            <w:spacing w:after="0" w:before="60" w:line="240" w:lineRule="auto"/>
+            <w:ind w:left="360" w:firstLine="0"/>
             <w:rPr>
-              <w:rFonts w:ascii="Aptos" w:cs="Aptos" w:eastAsia="Aptos" w:hAnsi="Aptos"/>
+              <w:rFonts w:ascii="Arial" w:cs="Arial" w:eastAsia="Arial" w:hAnsi="Arial"/>
               <w:b w:val="0"/>
               <w:i w:val="0"/>
               <w:smallCaps w:val="0"/>
               <w:strike w:val="0"/>
               <w:color w:val="000000"/>
-              <w:sz w:val="24"/>
-              <w:szCs w:val="24"/>
+              <w:sz w:val="22"/>
+              <w:szCs w:val="22"/>
               <w:u w:val="none"/>
               <w:shd w:fill="auto" w:val="clear"/>
               <w:vertAlign w:val="baseline"/>
@@ -496,39 +432,27 @@
         </w:p>
         <w:p>
           <w:pPr>
-            <w:keepNext w:val="0"/>
-            <w:keepLines w:val="0"/>
-            <w:pageBreakBefore w:val="0"/>
-            <w:widowControl w:val="1"/>
-            <w:pBdr>
-              <w:top w:space="0" w:sz="0" w:val="nil"/>
-              <w:left w:space="0" w:sz="0" w:val="nil"/>
-              <w:bottom w:space="0" w:sz="0" w:val="nil"/>
-              <w:right w:space="0" w:sz="0" w:val="nil"/>
-              <w:between w:space="0" w:sz="0" w:val="nil"/>
-            </w:pBdr>
-            <w:shd w:fill="auto" w:val="clear"/>
+            <w:widowControl w:val="0"/>
             <w:tabs>
-              <w:tab w:val="right" w:leader="none" w:pos="8494"/>
+              <w:tab w:val="right" w:leader="dot" w:pos="12000"/>
             </w:tabs>
-            <w:spacing w:after="100" w:before="0" w:line="278.00000000000006" w:lineRule="auto"/>
-            <w:ind w:left="240" w:right="0" w:firstLine="0"/>
-            <w:jc w:val="left"/>
+            <w:spacing w:after="0" w:before="60" w:line="240" w:lineRule="auto"/>
+            <w:ind w:left="360" w:firstLine="0"/>
             <w:rPr>
-              <w:rFonts w:ascii="Aptos" w:cs="Aptos" w:eastAsia="Aptos" w:hAnsi="Aptos"/>
+              <w:rFonts w:ascii="Arial" w:cs="Arial" w:eastAsia="Arial" w:hAnsi="Arial"/>
               <w:b w:val="0"/>
               <w:i w:val="0"/>
               <w:smallCaps w:val="0"/>
               <w:strike w:val="0"/>
               <w:color w:val="000000"/>
-              <w:sz w:val="24"/>
-              <w:szCs w:val="24"/>
+              <w:sz w:val="22"/>
+              <w:szCs w:val="22"/>
               <w:u w:val="none"/>
               <w:shd w:fill="auto" w:val="clear"/>
               <w:vertAlign w:val="baseline"/>
             </w:rPr>
           </w:pPr>
-          <w:hyperlink w:anchor="_heading=h.1t3h5sf">
+          <w:hyperlink w:anchor="_heading=h.17dp8vu">
             <w:r>
               <w:rPr>
                 <w:rFonts w:ascii="Aptos" w:cs="Aptos" w:eastAsia="Aptos" w:hAnsi="Aptos"/>
@@ -557,39 +481,27 @@
         </w:p>
         <w:p>
           <w:pPr>
-            <w:keepNext w:val="0"/>
-            <w:keepLines w:val="0"/>
-            <w:pageBreakBefore w:val="0"/>
-            <w:widowControl w:val="1"/>
-            <w:pBdr>
-              <w:top w:space="0" w:sz="0" w:val="nil"/>
-              <w:left w:space="0" w:sz="0" w:val="nil"/>
-              <w:bottom w:space="0" w:sz="0" w:val="nil"/>
-              <w:right w:space="0" w:sz="0" w:val="nil"/>
-              <w:between w:space="0" w:sz="0" w:val="nil"/>
-            </w:pBdr>
-            <w:shd w:fill="auto" w:val="clear"/>
+            <w:widowControl w:val="0"/>
             <w:tabs>
-              <w:tab w:val="right" w:leader="none" w:pos="8494"/>
+              <w:tab w:val="right" w:leader="dot" w:pos="12000"/>
             </w:tabs>
-            <w:spacing w:after="100" w:before="0" w:line="278.00000000000006" w:lineRule="auto"/>
-            <w:ind w:left="240" w:right="0" w:firstLine="0"/>
-            <w:jc w:val="left"/>
+            <w:spacing w:after="0" w:before="60" w:line="240" w:lineRule="auto"/>
+            <w:ind w:left="360" w:firstLine="0"/>
             <w:rPr>
-              <w:rFonts w:ascii="Aptos" w:cs="Aptos" w:eastAsia="Aptos" w:hAnsi="Aptos"/>
+              <w:rFonts w:ascii="Arial" w:cs="Arial" w:eastAsia="Arial" w:hAnsi="Arial"/>
               <w:b w:val="0"/>
               <w:i w:val="0"/>
               <w:smallCaps w:val="0"/>
               <w:strike w:val="0"/>
               <w:color w:val="000000"/>
-              <w:sz w:val="24"/>
-              <w:szCs w:val="24"/>
+              <w:sz w:val="22"/>
+              <w:szCs w:val="22"/>
               <w:u w:val="none"/>
               <w:shd w:fill="auto" w:val="clear"/>
               <w:vertAlign w:val="baseline"/>
             </w:rPr>
           </w:pPr>
-          <w:hyperlink w:anchor="_heading=h.4d34og8">
+          <w:hyperlink w:anchor="_heading=h.3rdcrjn">
             <w:r>
               <w:rPr>
                 <w:rFonts w:ascii="Aptos" w:cs="Aptos" w:eastAsia="Aptos" w:hAnsi="Aptos"/>
@@ -618,39 +530,26 @@
         </w:p>
         <w:p>
           <w:pPr>
-            <w:keepNext w:val="0"/>
-            <w:keepLines w:val="0"/>
-            <w:pageBreakBefore w:val="0"/>
-            <w:widowControl w:val="1"/>
-            <w:pBdr>
-              <w:top w:space="0" w:sz="0" w:val="nil"/>
-              <w:left w:space="0" w:sz="0" w:val="nil"/>
-              <w:bottom w:space="0" w:sz="0" w:val="nil"/>
-              <w:right w:space="0" w:sz="0" w:val="nil"/>
-              <w:between w:space="0" w:sz="0" w:val="nil"/>
-            </w:pBdr>
-            <w:shd w:fill="auto" w:val="clear"/>
+            <w:widowControl w:val="0"/>
             <w:tabs>
-              <w:tab w:val="right" w:leader="none" w:pos="8494"/>
+              <w:tab w:val="right" w:leader="dot" w:pos="12000"/>
             </w:tabs>
-            <w:spacing w:after="100" w:before="0" w:line="278.00000000000006" w:lineRule="auto"/>
-            <w:ind w:left="0" w:right="0" w:firstLine="0"/>
-            <w:jc w:val="left"/>
+            <w:spacing w:after="0" w:before="60" w:line="240" w:lineRule="auto"/>
             <w:rPr>
-              <w:rFonts w:ascii="Aptos" w:cs="Aptos" w:eastAsia="Aptos" w:hAnsi="Aptos"/>
-              <w:b w:val="0"/>
+              <w:rFonts w:ascii="Arial" w:cs="Arial" w:eastAsia="Arial" w:hAnsi="Arial"/>
+              <w:b w:val="1"/>
               <w:i w:val="0"/>
               <w:smallCaps w:val="0"/>
               <w:strike w:val="0"/>
               <w:color w:val="000000"/>
-              <w:sz w:val="24"/>
-              <w:szCs w:val="24"/>
+              <w:sz w:val="22"/>
+              <w:szCs w:val="22"/>
               <w:u w:val="none"/>
               <w:shd w:fill="auto" w:val="clear"/>
               <w:vertAlign w:val="baseline"/>
             </w:rPr>
           </w:pPr>
-          <w:hyperlink w:anchor="_heading=h.2s8eyo1">
+          <w:hyperlink w:anchor="_heading=h.26in1rg">
             <w:r>
               <w:rPr>
                 <w:rFonts w:ascii="Aptos" w:cs="Aptos" w:eastAsia="Aptos" w:hAnsi="Aptos"/>
@@ -676,16 +575,6 @@
               <w:rtl w:val="0"/>
             </w:rPr>
           </w:r>
-        </w:p>
-        <w:p>
-          <w:pPr>
-            <w:rPr/>
-          </w:pPr>
-          <w:r>
-            <w:rPr>
-              <w:rtl w:val="0"/>
-            </w:rPr>
-          </w:r>
           <w:r>
             <w:fldChar w:fldCharType="end"/>
           </w:r>
@@ -735,15 +624,23 @@
       <w:r>
         <w:rPr>
           <w:b w:val="1"/>
+          <w:highlight w:val="yellow"/>
           <w:rtl w:val="0"/>
         </w:rPr>
         <w:t xml:space="preserve">Plan of tasks/ GANTT</w:t>
       </w:r>
       <w:r>
         <w:rPr>
-          <w:rtl w:val="0"/>
-        </w:rPr>
-        <w:t xml:space="preserve"> (depends on WATERFALL/AGILE/SPIRAL choice)</w:t>
+          <w:highlight w:val="yellow"/>
+          <w:rtl w:val="0"/>
+        </w:rPr>
+        <w:t xml:space="preserve"> </w:t>
+      </w:r>
+      <w:r>
+        <w:rPr>
+          <w:rtl w:val="0"/>
+        </w:rPr>
+        <w:t xml:space="preserve">(depends on WATERFALL/AGILE/SPIRAL choice)</w:t>
       </w:r>
       <w:r>
         <w:rPr>
@@ -766,15 +663,23 @@
       <w:r>
         <w:rPr>
           <w:b w:val="1"/>
+          <w:highlight w:val="yellow"/>
           <w:rtl w:val="0"/>
         </w:rPr>
         <w:t xml:space="preserve">ROT</w:t>
       </w:r>
       <w:r>
         <w:rPr>
-          <w:rtl w:val="0"/>
-        </w:rPr>
-        <w:t xml:space="preserve"> (depends on WATERFALL/AGILE/SPIRAL choice): real work </w:t>
+          <w:highlight w:val="yellow"/>
+          <w:rtl w:val="0"/>
+        </w:rPr>
+        <w:t xml:space="preserve"> </w:t>
+      </w:r>
+      <w:r>
+        <w:rPr>
+          <w:rtl w:val="0"/>
+        </w:rPr>
+        <w:t xml:space="preserve">(depends on WATERFALL/AGILE/SPIRAL choice): real work </w:t>
       </w:r>
     </w:p>
     <w:p>
@@ -799,17 +704,21 @@
     </w:p>
     <w:p>
       <w:pPr>
-        <w:rPr/>
+        <w:rPr>
+          <w:highlight w:val="yellow"/>
+        </w:rPr>
       </w:pPr>
       <w:r>
         <w:rPr>
           <w:b w:val="1"/>
+          <w:highlight w:val="yellow"/>
           <w:rtl w:val="0"/>
         </w:rPr>
         <w:t xml:space="preserve">Requirement Use Cases</w:t>
       </w:r>
       <w:r>
         <w:rPr>
+          <w:highlight w:val="yellow"/>
           <w:rtl w:val="0"/>
         </w:rPr>
         <w:t xml:space="preserve"> or </w:t>
@@ -817,12 +726,14 @@
       <w:r>
         <w:rPr>
           <w:b w:val="1"/>
+          <w:highlight w:val="yellow"/>
           <w:rtl w:val="0"/>
         </w:rPr>
         <w:t xml:space="preserve">Stories</w:t>
       </w:r>
       <w:r>
         <w:rPr>
+          <w:highlight w:val="yellow"/>
           <w:rtl w:val="0"/>
         </w:rPr>
         <w:t xml:space="preserve"> (see excel)</w:t>
@@ -832,11 +743,13 @@
       <w:pPr>
         <w:rPr>
           <w:b w:val="1"/>
+          <w:highlight w:val="yellow"/>
         </w:rPr>
       </w:pPr>
       <w:r>
         <w:rPr>
           <w:b w:val="1"/>
+          <w:highlight w:val="yellow"/>
           <w:rtl w:val="0"/>
         </w:rPr>
         <w:t xml:space="preserve">Requirement List (see excel)</w:t>
@@ -910,110 +823,11 @@
     </w:p>
     <w:p>
       <w:pPr>
-        <w:rPr/>
-      </w:pPr>
-      <w:r>
-        <w:rPr>
-          <w:rtl w:val="0"/>
-        </w:rPr>
-        <w:t xml:space="preserve">UML Domain Model</w:t>
-      </w:r>
-      <w:r>
-        <w:rPr>
-          <w:color w:val="000000"/>
-          <w:u w:val="single"/>
-          <w:rtl w:val="0"/>
-        </w:rPr>
-        <w:t xml:space="preserve"> </w:t>
-      </w:r>
-      <w:r>
-        <w:rPr>
-          <w:rtl w:val="0"/>
-        </w:rPr>
-      </w:r>
-    </w:p>
-    <w:p>
-      <w:pPr>
-        <w:rPr>
-          <w:color w:val="000000"/>
-          <w:u w:val="single"/>
-        </w:rPr>
-      </w:pPr>
-      <w:r>
-        <w:rPr>
-          <w:rtl w:val="0"/>
-        </w:rPr>
-        <w:t xml:space="preserve">Sketch, View and Navigation Model</w:t>
-      </w:r>
-      <w:r>
-        <w:rPr>
-          <w:rtl w:val="0"/>
-        </w:rPr>
-      </w:r>
-    </w:p>
-    <w:p>
-      <w:pPr>
-        <w:rPr>
-          <w:color w:val="000000"/>
-          <w:u w:val="single"/>
-        </w:rPr>
-      </w:pPr>
-      <w:r>
-        <w:rPr>
-          <w:rtl w:val="0"/>
-        </w:rPr>
-        <w:t xml:space="preserve">Data Flow Diagram</w:t>
-      </w:r>
-      <w:r>
-        <w:rPr>
-          <w:rtl w:val="0"/>
-        </w:rPr>
-      </w:r>
-    </w:p>
-    <w:p>
-      <w:pPr>
-        <w:rPr/>
+        <w:rPr>
+          <w:highlight w:val="yellow"/>
+        </w:rPr>
       </w:pPr>
       <w:hyperlink r:id="rId7">
-        <w:r>
-          <w:rPr>
-            <w:color w:val="000000"/>
-            <w:u w:val="none"/>
-            <w:rtl w:val="0"/>
-          </w:rPr>
-          <w:t xml:space="preserve">Abstract Game Flow Chart</w:t>
-        </w:r>
-      </w:hyperlink>
-      <w:r>
-        <w:rPr>
-          <w:rtl w:val="0"/>
-        </w:rPr>
-      </w:r>
-    </w:p>
-    <w:p>
-      <w:pPr>
-        <w:pStyle w:val="Heading2"/>
-        <w:rPr>
-          <w:b w:val="0"/>
-        </w:rPr>
-      </w:pPr>
-      <w:bookmarkStart w:colFirst="0" w:colLast="0" w:name="_heading=h.1t3h5sf" w:id="7"/>
-      <w:bookmarkEnd w:id="7"/>
-      <w:r>
-        <w:rPr>
-          <w:b w:val="0"/>
-          <w:rtl w:val="0"/>
-        </w:rPr>
-        <w:t xml:space="preserve">Logical Model</w:t>
-      </w:r>
-    </w:p>
-    <w:p>
-      <w:pPr>
-        <w:rPr>
-          <w:highlight w:val="yellow"/>
-        </w:rPr>
-      </w:pPr>
-      <w:hyperlink r:id="rId8">
         <w:r>
           <w:rPr>
             <w:color w:val="467886"/>
@@ -1021,6 +835,114 @@
             <w:u w:val="single"/>
             <w:rtl w:val="0"/>
           </w:rPr>
+          <w:t xml:space="preserve">UML Domain Model</w:t>
+        </w:r>
+      </w:hyperlink>
+      <w:r>
+        <w:rPr>
+          <w:highlight w:val="yellow"/>
+          <w:rtl w:val="0"/>
+        </w:rPr>
+        <w:t xml:space="preserve"> </w:t>
+      </w:r>
+    </w:p>
+    <w:p>
+      <w:pPr>
+        <w:rPr>
+          <w:highlight w:val="yellow"/>
+        </w:rPr>
+      </w:pPr>
+      <w:r>
+        <w:rPr>
+          <w:highlight w:val="yellow"/>
+          <w:rtl w:val="0"/>
+        </w:rPr>
+        <w:t xml:space="preserve">Sketch, View and Navigation Model primera version, without detail</w:t>
+      </w:r>
+      <w:r>
+        <w:rPr>
+          <w:rtl w:val="0"/>
+        </w:rPr>
+      </w:r>
+    </w:p>
+    <w:p>
+      <w:pPr>
+        <w:spacing w:after="240" w:before="240" w:lineRule="auto"/>
+        <w:rPr>
+          <w:color w:val="1155cc"/>
+          <w:highlight w:val="yellow"/>
+          <w:u w:val="single"/>
+        </w:rPr>
+      </w:pPr>
+      <w:hyperlink r:id="rId8">
+        <w:r>
+          <w:rPr>
+            <w:color w:val="1155cc"/>
+            <w:highlight w:val="yellow"/>
+            <w:u w:val="single"/>
+            <w:rtl w:val="0"/>
+          </w:rPr>
+          <w:t xml:space="preserve">Data Flow Diagram</w:t>
+        </w:r>
+      </w:hyperlink>
+      <w:r>
+        <w:rPr>
+          <w:rtl w:val="0"/>
+        </w:rPr>
+      </w:r>
+    </w:p>
+    <w:p>
+      <w:pPr>
+        <w:spacing w:after="240" w:before="240" w:lineRule="auto"/>
+        <w:rPr>
+          <w:highlight w:val="white"/>
+        </w:rPr>
+      </w:pPr>
+      <w:hyperlink r:id="rId9">
+        <w:r>
+          <w:rPr>
+            <w:color w:val="1155cc"/>
+            <w:highlight w:val="yellow"/>
+            <w:u w:val="single"/>
+            <w:rtl w:val="0"/>
+          </w:rPr>
+          <w:t xml:space="preserve">Abstract Game Flow Chart</w:t>
+        </w:r>
+      </w:hyperlink>
+      <w:r>
+        <w:rPr>
+          <w:rtl w:val="0"/>
+        </w:rPr>
+      </w:r>
+    </w:p>
+    <w:p>
+      <w:pPr>
+        <w:pStyle w:val="Heading2"/>
+        <w:rPr>
+          <w:b w:val="0"/>
+        </w:rPr>
+      </w:pPr>
+      <w:bookmarkStart w:colFirst="0" w:colLast="0" w:name="_heading=h.17dp8vu" w:id="7"/>
+      <w:bookmarkEnd w:id="7"/>
+      <w:r>
+        <w:rPr>
+          <w:b w:val="0"/>
+          <w:rtl w:val="0"/>
+        </w:rPr>
+        <w:t xml:space="preserve">Logical Model</w:t>
+      </w:r>
+    </w:p>
+    <w:p>
+      <w:pPr>
+        <w:rPr/>
+      </w:pPr>
+      <w:hyperlink r:id="rId10">
+        <w:r>
+          <w:rPr>
+            <w:color w:val="467886"/>
+            <w:u w:val="single"/>
+            <w:rtl w:val="0"/>
+          </w:rPr>
           <w:t xml:space="preserve">Logical Architecture and Stack</w:t>
         </w:r>
       </w:hyperlink>
@@ -1159,7 +1081,7 @@
           <w:b w:val="0"/>
         </w:rPr>
       </w:pPr>
-      <w:bookmarkStart w:colFirst="0" w:colLast="0" w:name="_heading=h.4d34og8" w:id="8"/>
+      <w:bookmarkStart w:colFirst="0" w:colLast="0" w:name="_heading=h.3rdcrjn" w:id="8"/>
       <w:bookmarkEnd w:id="8"/>
       <w:r>
         <w:rPr>
@@ -1203,7 +1125,7 @@
         <w:pStyle w:val="Heading1"/>
         <w:rPr/>
       </w:pPr>
-      <w:bookmarkStart w:colFirst="0" w:colLast="0" w:name="_heading=h.2s8eyo1" w:id="9"/>
+      <w:bookmarkStart w:colFirst="0" w:colLast="0" w:name="_heading=h.26in1rg" w:id="9"/>
       <w:bookmarkEnd w:id="9"/>
       <w:r>
         <w:rPr>
@@ -2284,7 +2206,7 @@
 
 <file path=customXML/item1.xml><?xml version="1.0" encoding="utf-8"?>
 <go:gDocsCustomXmlDataStorage xmlns:go="http://customooxmlschemas.google.com/" xmlns:r="http://schemas.openxmlformats.org/officeDocument/2006/relationships" uri="GoogleDocsCustomDataVersion2">
-  <go:docsCustomData xmlns:go="http://customooxmlschemas.google.com/" roundtripDataSignature="AMtx7mjbke0FfB+OEAYLLpkINb7lgvH7DQ==">CgMxLjAyCGguZ2pkZ3hzMgloLjMwajB6bGwyCWguMWZvYjl0ZTIJaC4zem55c2g3MgloLjJldDkycDAyCGgudHlqY3d0MgloLjNkeTZ2a20yCWguMXQzaDVzZjIJaC40ZDM0b2c4MgloLjJzOGV5bzE4AHIhMWpKTnoyYjR0Z29BNVI1T0dNU2szeGU3SjhpZlM5eUVk</go:docsCustomData>
+  <go:docsCustomData xmlns:go="http://customooxmlschemas.google.com/" roundtripDataSignature="AMtx7mjE2j5aZHNHJDZtmnVndRkd7ncQYA==">CgMxLjAyCGguZ2pkZ3hzMgloLjMwajB6bGwyCWguMWZvYjl0ZTIJaC4zem55c2g3MgloLjJldDkycDAyCGgudHlqY3d0MgloLjNkeTZ2a20yCWguMTdkcDh2dTIJaC4zcmRjcmpuMgloLjI2aW4xcmc4AHIhMUdKdkFCMDBSdHozZTl5ZDhfYTREbGE5cjFnRG1NMmR0</go:docsCustomData>
 </go:gDocsCustomXmlDataStorage>
 </file>
 

</xml_diff>

<commit_message>
State 4 Test Plan
State 4 Test Plan
</commit_message>
<xml_diff>
--- a/documentation/Criteria B.docx
+++ b/documentation/Criteria B.docx
@@ -519,7 +519,7 @@
               </w:rPr>
               <w:t xml:space="preserve">Physical Model</w:t>
               <w:tab/>
-              <w:t xml:space="preserve">3</w:t>
+              <w:t xml:space="preserve">2</w:t>
             </w:r>
           </w:hyperlink>
           <w:r>
@@ -631,16 +631,9 @@
       </w:r>
       <w:r>
         <w:rPr>
-          <w:highlight w:val="yellow"/>
-          <w:rtl w:val="0"/>
-        </w:rPr>
-        <w:t xml:space="preserve"> </w:t>
-      </w:r>
-      <w:r>
-        <w:rPr>
-          <w:rtl w:val="0"/>
-        </w:rPr>
-        <w:t xml:space="preserve">(depends on WATERFALL/AGILE/SPIRAL choice)</w:t>
+          <w:rtl w:val="0"/>
+        </w:rPr>
+        <w:t xml:space="preserve"> (depends on WATERFALL/AGILE/SPIRAL choice)</w:t>
       </w:r>
       <w:r>
         <w:rPr>
@@ -654,6 +647,103 @@
           <w:rtl w:val="0"/>
         </w:rPr>
         <w:t xml:space="preserve">(see excel and GANTT)</w:t>
+      </w:r>
+    </w:p>
+    <w:p>
+      <w:pPr>
+        <w:rPr/>
+      </w:pPr>
+      <w:r>
+        <w:rPr>
+          <w:b w:val="1"/>
+          <w:rtl w:val="0"/>
+        </w:rPr>
+        <w:t xml:space="preserve">ROT</w:t>
+      </w:r>
+      <w:r>
+        <w:rPr>
+          <w:rtl w:val="0"/>
+        </w:rPr>
+        <w:t xml:space="preserve"> (depends on WATERFALL/AGILE/SPIRAL choice): real work </w:t>
+      </w:r>
+    </w:p>
+    <w:p>
+      <w:pPr>
+        <w:pStyle w:val="Heading1"/>
+        <w:rPr/>
+      </w:pPr>
+      <w:bookmarkStart w:colFirst="0" w:colLast="0" w:name="_heading=h.3znysh7" w:id="3"/>
+      <w:bookmarkEnd w:id="3"/>
+      <w:r>
+        <w:rPr>
+          <w:b w:val="0"/>
+          <w:rtl w:val="0"/>
+        </w:rPr>
+        <w:t xml:space="preserve">Requirement</w:t>
+      </w:r>
+      <w:r>
+        <w:rPr>
+          <w:rtl w:val="0"/>
+        </w:rPr>
+      </w:r>
+    </w:p>
+    <w:p>
+      <w:pPr>
+        <w:rPr/>
+      </w:pPr>
+      <w:r>
+        <w:rPr>
+          <w:b w:val="1"/>
+          <w:rtl w:val="0"/>
+        </w:rPr>
+        <w:t xml:space="preserve">Requirement Use Cases</w:t>
+      </w:r>
+      <w:r>
+        <w:rPr>
+          <w:rtl w:val="0"/>
+        </w:rPr>
+        <w:t xml:space="preserve"> or </w:t>
+      </w:r>
+      <w:r>
+        <w:rPr>
+          <w:b w:val="1"/>
+          <w:rtl w:val="0"/>
+        </w:rPr>
+        <w:t xml:space="preserve">Stories</w:t>
+      </w:r>
+      <w:r>
+        <w:rPr>
+          <w:rtl w:val="0"/>
+        </w:rPr>
+        <w:t xml:space="preserve"> (see excel)</w:t>
+      </w:r>
+    </w:p>
+    <w:p>
+      <w:pPr>
+        <w:rPr>
+          <w:b w:val="1"/>
+        </w:rPr>
+      </w:pPr>
+      <w:r>
+        <w:rPr>
+          <w:b w:val="1"/>
+          <w:rtl w:val="0"/>
+        </w:rPr>
+        <w:t xml:space="preserve">Requirement List (see excel)</w:t>
+      </w:r>
+    </w:p>
+    <w:p>
+      <w:pPr>
+        <w:pStyle w:val="Heading1"/>
+        <w:rPr/>
+      </w:pPr>
+      <w:bookmarkStart w:colFirst="0" w:colLast="0" w:name="_heading=h.2et92p0" w:id="4"/>
+      <w:bookmarkEnd w:id="4"/>
+      <w:r>
+        <w:rPr>
+          <w:rtl w:val="0"/>
+        </w:rPr>
+        <w:t xml:space="preserve">Test Plan</w:t>
       </w:r>
     </w:p>
     <w:p>
@@ -666,118 +756,6 @@
           <w:highlight w:val="yellow"/>
           <w:rtl w:val="0"/>
         </w:rPr>
-        <w:t xml:space="preserve">ROT</w:t>
-      </w:r>
-      <w:r>
-        <w:rPr>
-          <w:highlight w:val="yellow"/>
-          <w:rtl w:val="0"/>
-        </w:rPr>
-        <w:t xml:space="preserve"> </w:t>
-      </w:r>
-      <w:r>
-        <w:rPr>
-          <w:rtl w:val="0"/>
-        </w:rPr>
-        <w:t xml:space="preserve">(depends on WATERFALL/AGILE/SPIRAL choice): real work </w:t>
-      </w:r>
-    </w:p>
-    <w:p>
-      <w:pPr>
-        <w:pStyle w:val="Heading1"/>
-        <w:rPr/>
-      </w:pPr>
-      <w:bookmarkStart w:colFirst="0" w:colLast="0" w:name="_heading=h.3znysh7" w:id="3"/>
-      <w:bookmarkEnd w:id="3"/>
-      <w:r>
-        <w:rPr>
-          <w:b w:val="0"/>
-          <w:rtl w:val="0"/>
-        </w:rPr>
-        <w:t xml:space="preserve">Requirement</w:t>
-      </w:r>
-      <w:r>
-        <w:rPr>
-          <w:rtl w:val="0"/>
-        </w:rPr>
-      </w:r>
-    </w:p>
-    <w:p>
-      <w:pPr>
-        <w:rPr>
-          <w:highlight w:val="yellow"/>
-        </w:rPr>
-      </w:pPr>
-      <w:r>
-        <w:rPr>
-          <w:b w:val="1"/>
-          <w:highlight w:val="yellow"/>
-          <w:rtl w:val="0"/>
-        </w:rPr>
-        <w:t xml:space="preserve">Requirement Use Cases</w:t>
-      </w:r>
-      <w:r>
-        <w:rPr>
-          <w:highlight w:val="yellow"/>
-          <w:rtl w:val="0"/>
-        </w:rPr>
-        <w:t xml:space="preserve"> or </w:t>
-      </w:r>
-      <w:r>
-        <w:rPr>
-          <w:b w:val="1"/>
-          <w:highlight w:val="yellow"/>
-          <w:rtl w:val="0"/>
-        </w:rPr>
-        <w:t xml:space="preserve">Stories</w:t>
-      </w:r>
-      <w:r>
-        <w:rPr>
-          <w:highlight w:val="yellow"/>
-          <w:rtl w:val="0"/>
-        </w:rPr>
-        <w:t xml:space="preserve"> (see excel)</w:t>
-      </w:r>
-    </w:p>
-    <w:p>
-      <w:pPr>
-        <w:rPr>
-          <w:b w:val="1"/>
-          <w:highlight w:val="yellow"/>
-        </w:rPr>
-      </w:pPr>
-      <w:r>
-        <w:rPr>
-          <w:b w:val="1"/>
-          <w:highlight w:val="yellow"/>
-          <w:rtl w:val="0"/>
-        </w:rPr>
-        <w:t xml:space="preserve">Requirement List (see excel)</w:t>
-      </w:r>
-    </w:p>
-    <w:p>
-      <w:pPr>
-        <w:pStyle w:val="Heading1"/>
-        <w:rPr/>
-      </w:pPr>
-      <w:bookmarkStart w:colFirst="0" w:colLast="0" w:name="_heading=h.2et92p0" w:id="4"/>
-      <w:bookmarkEnd w:id="4"/>
-      <w:r>
-        <w:rPr>
-          <w:rtl w:val="0"/>
-        </w:rPr>
-        <w:t xml:space="preserve">Test Plan</w:t>
-      </w:r>
-    </w:p>
-    <w:p>
-      <w:pPr>
-        <w:rPr/>
-      </w:pPr>
-      <w:r>
-        <w:rPr>
-          <w:b w:val="1"/>
-          <w:rtl w:val="0"/>
-        </w:rPr>
         <w:t xml:space="preserve">Test plan</w:t>
       </w:r>
       <w:r>
@@ -823,15 +801,12 @@
     </w:p>
     <w:p>
       <w:pPr>
-        <w:rPr>
-          <w:highlight w:val="yellow"/>
-        </w:rPr>
+        <w:rPr/>
       </w:pPr>
       <w:hyperlink r:id="rId7">
         <w:r>
           <w:rPr>
             <w:color w:val="467886"/>
-            <w:highlight w:val="yellow"/>
             <w:u w:val="single"/>
             <w:rtl w:val="0"/>
           </w:rPr>
@@ -840,7 +815,6 @@
       </w:hyperlink>
       <w:r>
         <w:rPr>
-          <w:highlight w:val="yellow"/>
           <w:rtl w:val="0"/>
         </w:rPr>
         <w:t xml:space="preserve"> </w:t>
@@ -848,16 +822,13 @@
     </w:p>
     <w:p>
       <w:pPr>
-        <w:rPr>
-          <w:highlight w:val="yellow"/>
-        </w:rPr>
-      </w:pPr>
-      <w:r>
-        <w:rPr>
-          <w:highlight w:val="yellow"/>
-          <w:rtl w:val="0"/>
-        </w:rPr>
-        <w:t xml:space="preserve">Sketch, View and Navigation Model primera version, without detail</w:t>
+        <w:rPr/>
+      </w:pPr>
+      <w:r>
+        <w:rPr>
+          <w:rtl w:val="0"/>
+        </w:rPr>
+        <w:t xml:space="preserve">Sketch, View and Navigation Model (an overview already exists)</w:t>
       </w:r>
       <w:r>
         <w:rPr>
@@ -870,7 +841,7 @@
         <w:spacing w:after="240" w:before="240" w:lineRule="auto"/>
         <w:rPr>
           <w:color w:val="1155cc"/>
-          <w:highlight w:val="yellow"/>
+          <w:highlight w:val="white"/>
           <w:u w:val="single"/>
         </w:rPr>
       </w:pPr>
@@ -878,7 +849,7 @@
         <w:r>
           <w:rPr>
             <w:color w:val="1155cc"/>
-            <w:highlight w:val="yellow"/>
+            <w:highlight w:val="white"/>
             <w:u w:val="single"/>
             <w:rtl w:val="0"/>
           </w:rPr>
@@ -902,7 +873,7 @@
         <w:r>
           <w:rPr>
             <w:color w:val="1155cc"/>
-            <w:highlight w:val="yellow"/>
+            <w:highlight w:val="white"/>
             <w:u w:val="single"/>
             <w:rtl w:val="0"/>
           </w:rPr>
@@ -2206,7 +2177,7 @@
 
 <file path=customXML/item1.xml><?xml version="1.0" encoding="utf-8"?>
 <go:gDocsCustomXmlDataStorage xmlns:go="http://customooxmlschemas.google.com/" xmlns:r="http://schemas.openxmlformats.org/officeDocument/2006/relationships" uri="GoogleDocsCustomDataVersion2">
-  <go:docsCustomData xmlns:go="http://customooxmlschemas.google.com/" roundtripDataSignature="AMtx7mjE2j5aZHNHJDZtmnVndRkd7ncQYA==">CgMxLjAyCGguZ2pkZ3hzMgloLjMwajB6bGwyCWguMWZvYjl0ZTIJaC4zem55c2g3MgloLjJldDkycDAyCGgudHlqY3d0MgloLjNkeTZ2a20yCWguMTdkcDh2dTIJaC4zcmRjcmpuMgloLjI2aW4xcmc4AHIhMUdKdkFCMDBSdHozZTl5ZDhfYTREbGE5cjFnRG1NMmR0</go:docsCustomData>
+  <go:docsCustomData xmlns:go="http://customooxmlschemas.google.com/" roundtripDataSignature="AMtx7mhRGnppG2fbvTaZsUnirVWjyCi9eQ==">CgMxLjAyCGguZ2pkZ3hzMgloLjMwajB6bGwyCWguMWZvYjl0ZTIJaC4zem55c2g3MgloLjJldDkycDAyCGgudHlqY3d0MgloLjNkeTZ2a20yCWguMTdkcDh2dTIJaC4zcmRjcmpuMgloLjI2aW4xcmc4AHIhMXl6enBoWDZXUnRfN0JUdktSeXNoOEYxc0c3S2V0X2Rv</go:docsCustomData>
 </go:gDocsCustomXmlDataStorage>
 </file>
 

</xml_diff>

<commit_message>
State 6 Implementation v3.0.0 - navigation - Application Status
State 6 Implementation v3.0.0 - navigation - Application Status
</commit_message>
<xml_diff>
--- a/documentation/Criteria B.docx
+++ b/documentation/Criteria B.docx
@@ -756,6 +756,7 @@
         <w:rPr>
           <w:b/>
           <w:bCs/>
+          <w:highlight w:val="yellow"/>
         </w:rPr>
         <w:t>Requirement Use Case</w:t>
       </w:r>
@@ -763,23 +764,34 @@
         <w:rPr>
           <w:b/>
           <w:bCs/>
+          <w:highlight w:val="yellow"/>
         </w:rPr>
         <w:t>s</w:t>
       </w:r>
       <w:r>
+        <w:rPr>
+          <w:highlight w:val="yellow"/>
+        </w:rPr>
         <w:t xml:space="preserve"> or </w:t>
       </w:r>
       <w:r>
         <w:rPr>
           <w:b/>
           <w:bCs/>
+          <w:highlight w:val="yellow"/>
         </w:rPr>
         <w:t>Stories</w:t>
       </w:r>
       <w:r>
+        <w:rPr>
+          <w:highlight w:val="yellow"/>
+        </w:rPr>
         <w:t xml:space="preserve"> </w:t>
       </w:r>
       <w:r>
+        <w:rPr>
+          <w:highlight w:val="yellow"/>
+        </w:rPr>
         <w:t>(see excel)</w:t>
       </w:r>
     </w:p>
@@ -794,6 +806,7 @@
         <w:rPr>
           <w:b/>
           <w:bCs/>
+          <w:highlight w:val="yellow"/>
         </w:rPr>
         <w:t>Requirement List</w:t>
       </w:r>
@@ -801,6 +814,7 @@
         <w:rPr>
           <w:b/>
           <w:bCs/>
+          <w:highlight w:val="yellow"/>
         </w:rPr>
         <w:t xml:space="preserve"> (see excel)</w:t>
       </w:r>
@@ -853,6 +867,14 @@
           <w:bCs w:val="0"/>
         </w:rPr>
         <w:t xml:space="preserve"> </w:t>
+      </w:r>
+      <w:r>
+        <w:rPr>
+          <w:rStyle w:val="Titulo2small"/>
+          <w:b w:val="0"/>
+          <w:bCs w:val="0"/>
+        </w:rPr>
+        <w:t xml:space="preserve">  </w:t>
       </w:r>
     </w:p>
     <w:p>
@@ -892,11 +914,6 @@
       </w:r>
     </w:p>
     <w:p>
-      <w:pPr>
-        <w:rPr>
-          <w:u w:val="single"/>
-        </w:rPr>
-      </w:pPr>
       <w:hyperlink r:id="rId7" w:history="1">
         <w:r>
           <w:rPr>
@@ -905,6 +922,20 @@
           <w:t>Sketch, View and Navigation Model</w:t>
         </w:r>
       </w:hyperlink>
+      <w:r>
+        <w:rPr>
+          <w:rStyle w:val="Hipervnculo"/>
+        </w:rPr>
+        <w:t xml:space="preserve"> -&gt; </w:t>
+      </w:r>
+      <w:hyperlink r:id="rId8" w:history="1">
+        <w:r>
+          <w:rPr>
+            <w:rStyle w:val="Hipervnculo"/>
+          </w:rPr>
+          <w:t>Sketch, View and Navigation Model v2</w:t>
+        </w:r>
+      </w:hyperlink>
     </w:p>
     <w:p>
       <w:pPr>
@@ -912,7 +943,7 @@
           <w:u w:val="single"/>
         </w:rPr>
       </w:pPr>
-      <w:hyperlink r:id="rId8" w:history="1">
+      <w:hyperlink r:id="rId9" w:history="1">
         <w:r>
           <w:rPr>
             <w:rStyle w:val="Hipervnculo"/>
@@ -922,7 +953,7 @@
       </w:hyperlink>
     </w:p>
     <w:p>
-      <w:hyperlink r:id="rId9" w:tgtFrame="_blank" w:history="1">
+      <w:hyperlink r:id="rId10" w:tgtFrame="_blank" w:history="1">
         <w:r>
           <w:rPr>
             <w:rStyle w:val="Hipervnculo"/>
@@ -936,6 +967,32 @@
     </w:p>
     <w:p>
       <w:pPr>
+        <w:rPr>
+          <w:color w:val="156082" w:themeColor="accent1"/>
+          <w:u w:val="single"/>
+        </w:rPr>
+      </w:pPr>
+      <w:hyperlink r:id="rId11" w:history="1">
+        <w:r>
+          <w:rPr>
+            <w:rStyle w:val="Hipervnculo"/>
+            <w:highlight w:val="yellow"/>
+          </w:rPr>
+          <w:t xml:space="preserve">Navigation and </w:t>
+        </w:r>
+        <w:proofErr w:type="spellStart"/>
+        <w:r>
+          <w:rPr>
+            <w:rStyle w:val="Hipervnculo"/>
+            <w:highlight w:val="yellow"/>
+          </w:rPr>
+          <w:t>AppStatus</w:t>
+        </w:r>
+        <w:proofErr w:type="spellEnd"/>
+      </w:hyperlink>
+    </w:p>
+    <w:p>
+      <w:pPr>
         <w:pStyle w:val="Ttulo2"/>
         <w:rPr>
           <w:rStyle w:val="Titulo2small"/>
@@ -955,7 +1012,7 @@
       <w:bookmarkEnd w:id="7"/>
     </w:p>
     <w:p>
-      <w:hyperlink r:id="rId10" w:history="1">
+      <w:hyperlink r:id="rId12" w:history="1">
         <w:r>
           <w:rPr>
             <w:rStyle w:val="Hipervnculo"/>
@@ -990,7 +1047,7 @@
       <w:r>
         <w:fldChar w:fldCharType="end"/>
       </w:r>
-      <w:hyperlink r:id="rId11" w:history="1">
+      <w:hyperlink r:id="rId13" w:history="1">
         <w:r>
           <w:rPr>
             <w:rStyle w:val="Hipervnculo"/>
@@ -1193,15 +1250,31 @@
           <w:color w:val="156082" w:themeColor="accent1"/>
           <w:u w:val="single"/>
         </w:rPr>
-        <w:t xml:space="preserve"> Default Scoring Requirements</w:t>
-      </w:r>
+        <w:t xml:space="preserve"> Default Scoring </w:t>
+      </w:r>
+      <w:proofErr w:type="spellStart"/>
       <w:r>
         <w:rPr>
           <w:color w:val="156082" w:themeColor="accent1"/>
           <w:u w:val="single"/>
         </w:rPr>
+        <w:t>Requirements</w:t>
+      </w:r>
+      <w:r>
+        <w:rPr>
+          <w:color w:val="156082" w:themeColor="accent1"/>
+          <w:u w:val="single"/>
+        </w:rPr>
         <w:fldChar w:fldCharType="end"/>
       </w:r>
+      <w:r>
+        <w:rPr>
+          <w:color w:val="156082" w:themeColor="accent1"/>
+          <w:u w:val="single"/>
+        </w:rPr>
+        <w:t>ç</w:t>
+      </w:r>
+      <w:proofErr w:type="spellEnd"/>
     </w:p>
     <w:p>
       <w:r>
@@ -1265,14 +1338,27 @@
       <w:r>
         <w:t xml:space="preserve">Annex </w:t>
       </w:r>
-      <w:fldSimple w:instr=" SEQ Annex \* ARABIC ">
-        <w:r>
-          <w:rPr>
-            <w:noProof/>
-          </w:rPr>
-          <w:t>1</w:t>
-        </w:r>
-      </w:fldSimple>
+      <w:r>
+        <w:fldChar w:fldCharType="begin"/>
+      </w:r>
+      <w:r>
+        <w:instrText xml:space="preserve"> SEQ Annex \* ARABIC </w:instrText>
+      </w:r>
+      <w:r>
+        <w:fldChar w:fldCharType="separate"/>
+      </w:r>
+      <w:r>
+        <w:rPr>
+          <w:noProof/>
+        </w:rPr>
+        <w:t>1</w:t>
+      </w:r>
+      <w:r>
+        <w:rPr>
+          <w:noProof/>
+        </w:rPr>
+        <w:fldChar w:fldCharType="end"/>
+      </w:r>
       <w:r>
         <w:t>Tic Tac Toe Algorithm</w:t>
       </w:r>
@@ -2807,14 +2893,27 @@
         <w:lastRenderedPageBreak/>
         <w:t xml:space="preserve">Annex </w:t>
       </w:r>
-      <w:fldSimple w:instr=" SEQ Annex \* ARABIC ">
-        <w:r>
-          <w:rPr>
-            <w:noProof/>
-          </w:rPr>
-          <w:t>2</w:t>
-        </w:r>
-      </w:fldSimple>
+      <w:r>
+        <w:fldChar w:fldCharType="begin"/>
+      </w:r>
+      <w:r>
+        <w:instrText xml:space="preserve"> SEQ Annex \* ARABIC </w:instrText>
+      </w:r>
+      <w:r>
+        <w:fldChar w:fldCharType="separate"/>
+      </w:r>
+      <w:r>
+        <w:rPr>
+          <w:noProof/>
+        </w:rPr>
+        <w:t>2</w:t>
+      </w:r>
+      <w:r>
+        <w:rPr>
+          <w:noProof/>
+        </w:rPr>
+        <w:fldChar w:fldCharType="end"/>
+      </w:r>
       <w:r>
         <w:t xml:space="preserve"> </w:t>
       </w:r>
@@ -3997,14 +4096,27 @@
       <w:r>
         <w:t xml:space="preserve">Annex </w:t>
       </w:r>
-      <w:fldSimple w:instr=" SEQ Annex \* ARABIC ">
-        <w:r>
-          <w:rPr>
-            <w:noProof/>
-          </w:rPr>
-          <w:t>3</w:t>
-        </w:r>
-      </w:fldSimple>
+      <w:r>
+        <w:fldChar w:fldCharType="begin"/>
+      </w:r>
+      <w:r>
+        <w:instrText xml:space="preserve"> SEQ Annex \* ARABIC </w:instrText>
+      </w:r>
+      <w:r>
+        <w:fldChar w:fldCharType="separate"/>
+      </w:r>
+      <w:r>
+        <w:rPr>
+          <w:noProof/>
+        </w:rPr>
+        <w:t>3</w:t>
+      </w:r>
+      <w:r>
+        <w:rPr>
+          <w:noProof/>
+        </w:rPr>
+        <w:fldChar w:fldCharType="end"/>
+      </w:r>
       <w:r>
         <w:t xml:space="preserve"> Default </w:t>
       </w:r>
@@ -5199,6 +5311,119 @@
         </w:tabs>
         <w:ind w:left="6480" w:hanging="360"/>
       </w:pPr>
+    </w:lvl>
+  </w:abstractNum>
+  <w:abstractNum w:abstractNumId="8" w15:restartNumberingAfterBreak="0">
+    <w:nsid w:val="7DF02B3D"/>
+    <w:multiLevelType w:val="hybridMultilevel"/>
+    <w:tmpl w:val="16B45B88"/>
+    <w:lvl w:ilvl="0" w:tplc="04090001">
+      <w:start w:val="1"/>
+      <w:numFmt w:val="bullet"/>
+      <w:lvlText w:val=""/>
+      <w:lvlJc w:val="left"/>
+      <w:pPr>
+        <w:ind w:left="720" w:hanging="360"/>
+      </w:pPr>
+      <w:rPr>
+        <w:rFonts w:ascii="Symbol" w:hAnsi="Symbol" w:hint="default"/>
+      </w:rPr>
+    </w:lvl>
+    <w:lvl w:ilvl="1" w:tplc="04090003">
+      <w:start w:val="1"/>
+      <w:numFmt w:val="bullet"/>
+      <w:lvlText w:val="o"/>
+      <w:lvlJc w:val="left"/>
+      <w:pPr>
+        <w:ind w:left="1440" w:hanging="360"/>
+      </w:pPr>
+      <w:rPr>
+        <w:rFonts w:ascii="Courier New" w:hAnsi="Courier New" w:cs="Courier New" w:hint="default"/>
+      </w:rPr>
+    </w:lvl>
+    <w:lvl w:ilvl="2" w:tplc="04090005">
+      <w:start w:val="1"/>
+      <w:numFmt w:val="bullet"/>
+      <w:lvlText w:val=""/>
+      <w:lvlJc w:val="left"/>
+      <w:pPr>
+        <w:ind w:left="2160" w:hanging="360"/>
+      </w:pPr>
+      <w:rPr>
+        <w:rFonts w:ascii="Wingdings" w:hAnsi="Wingdings" w:hint="default"/>
+      </w:rPr>
+    </w:lvl>
+    <w:lvl w:ilvl="3" w:tplc="04090001">
+      <w:start w:val="1"/>
+      <w:numFmt w:val="bullet"/>
+      <w:lvlText w:val=""/>
+      <w:lvlJc w:val="left"/>
+      <w:pPr>
+        <w:ind w:left="2880" w:hanging="360"/>
+      </w:pPr>
+      <w:rPr>
+        <w:rFonts w:ascii="Symbol" w:hAnsi="Symbol" w:hint="default"/>
+      </w:rPr>
+    </w:lvl>
+    <w:lvl w:ilvl="4" w:tplc="04090003">
+      <w:start w:val="1"/>
+      <w:numFmt w:val="bullet"/>
+      <w:lvlText w:val="o"/>
+      <w:lvlJc w:val="left"/>
+      <w:pPr>
+        <w:ind w:left="3600" w:hanging="360"/>
+      </w:pPr>
+      <w:rPr>
+        <w:rFonts w:ascii="Courier New" w:hAnsi="Courier New" w:cs="Courier New" w:hint="default"/>
+      </w:rPr>
+    </w:lvl>
+    <w:lvl w:ilvl="5" w:tplc="04090005">
+      <w:start w:val="1"/>
+      <w:numFmt w:val="bullet"/>
+      <w:lvlText w:val=""/>
+      <w:lvlJc w:val="left"/>
+      <w:pPr>
+        <w:ind w:left="4320" w:hanging="360"/>
+      </w:pPr>
+      <w:rPr>
+        <w:rFonts w:ascii="Wingdings" w:hAnsi="Wingdings" w:hint="default"/>
+      </w:rPr>
+    </w:lvl>
+    <w:lvl w:ilvl="6" w:tplc="04090001">
+      <w:start w:val="1"/>
+      <w:numFmt w:val="bullet"/>
+      <w:lvlText w:val=""/>
+      <w:lvlJc w:val="left"/>
+      <w:pPr>
+        <w:ind w:left="5040" w:hanging="360"/>
+      </w:pPr>
+      <w:rPr>
+        <w:rFonts w:ascii="Symbol" w:hAnsi="Symbol" w:hint="default"/>
+      </w:rPr>
+    </w:lvl>
+    <w:lvl w:ilvl="7" w:tplc="04090003">
+      <w:start w:val="1"/>
+      <w:numFmt w:val="bullet"/>
+      <w:lvlText w:val="o"/>
+      <w:lvlJc w:val="left"/>
+      <w:pPr>
+        <w:ind w:left="5760" w:hanging="360"/>
+      </w:pPr>
+      <w:rPr>
+        <w:rFonts w:ascii="Courier New" w:hAnsi="Courier New" w:cs="Courier New" w:hint="default"/>
+      </w:rPr>
+    </w:lvl>
+    <w:lvl w:ilvl="8" w:tplc="04090005">
+      <w:start w:val="1"/>
+      <w:numFmt w:val="bullet"/>
+      <w:lvlText w:val=""/>
+      <w:lvlJc w:val="left"/>
+      <w:pPr>
+        <w:ind w:left="6480" w:hanging="360"/>
+      </w:pPr>
+      <w:rPr>
+        <w:rFonts w:ascii="Wingdings" w:hAnsi="Wingdings" w:hint="default"/>
+      </w:rPr>
     </w:lvl>
   </w:abstractNum>
   <w:num w:numId="1" w16cid:durableId="1639606816">
@@ -5544,6 +5769,18 @@
   </w:num>
   <w:num w:numId="24" w16cid:durableId="868644652">
     <w:abstractNumId w:val="5"/>
+  </w:num>
+  <w:num w:numId="25" w16cid:durableId="1120613947">
+    <w:abstractNumId w:val="8"/>
+    <w:lvlOverride w:ilvl="0"/>
+    <w:lvlOverride w:ilvl="1"/>
+    <w:lvlOverride w:ilvl="2"/>
+    <w:lvlOverride w:ilvl="3"/>
+    <w:lvlOverride w:ilvl="4"/>
+    <w:lvlOverride w:ilvl="5"/>
+    <w:lvlOverride w:ilvl="6"/>
+    <w:lvlOverride w:ilvl="7"/>
+    <w:lvlOverride w:ilvl="8"/>
   </w:num>
 </w:numbering>
 </file>
@@ -6150,7 +6387,6 @@
   <w:style w:type="character" w:default="1" w:styleId="Fuentedeprrafopredeter">
     <w:name w:val="Default Paragraph Font"/>
     <w:uiPriority w:val="1"/>
-    <w:semiHidden/>
     <w:unhideWhenUsed/>
   </w:style>
   <w:style w:type="table" w:default="1" w:styleId="Tablanormal">

</xml_diff>

<commit_message>
State 6 Implementation v3.0.1 - navigation - Navigation
</commit_message>
<xml_diff>
--- a/documentation/Criteria B.docx
+++ b/documentation/Criteria B.docx
@@ -88,7 +88,7 @@
           <w:r>
             <w:fldChar w:fldCharType="separate"/>
           </w:r>
-          <w:hyperlink w:anchor="_Toc185776808" w:history="1">
+          <w:hyperlink w:anchor="_Toc185782953" w:history="1">
             <w:r>
               <w:rPr>
                 <w:rStyle w:val="Hipervnculo"/>
@@ -115,7 +115,7 @@
                 <w:noProof/>
                 <w:webHidden/>
               </w:rPr>
-              <w:instrText xml:space="preserve"> PAGEREF _Toc185776808 \h </w:instrText>
+              <w:instrText xml:space="preserve"> PAGEREF _Toc185782953 \h </w:instrText>
             </w:r>
             <w:r>
               <w:rPr>
@@ -157,7 +157,7 @@
               <w:noProof/>
             </w:rPr>
           </w:pPr>
-          <w:hyperlink w:anchor="_Toc185776809" w:history="1">
+          <w:hyperlink w:anchor="_Toc185782954" w:history="1">
             <w:r>
               <w:rPr>
                 <w:rStyle w:val="Hipervnculo"/>
@@ -184,7 +184,7 @@
                 <w:noProof/>
                 <w:webHidden/>
               </w:rPr>
-              <w:instrText xml:space="preserve"> PAGEREF _Toc185776809 \h </w:instrText>
+              <w:instrText xml:space="preserve"> PAGEREF _Toc185782954 \h </w:instrText>
             </w:r>
             <w:r>
               <w:rPr>
@@ -226,7 +226,7 @@
               <w:noProof/>
             </w:rPr>
           </w:pPr>
-          <w:hyperlink w:anchor="_Toc185776810" w:history="1">
+          <w:hyperlink w:anchor="_Toc185782955" w:history="1">
             <w:r>
               <w:rPr>
                 <w:rStyle w:val="Hipervnculo"/>
@@ -253,7 +253,7 @@
                 <w:noProof/>
                 <w:webHidden/>
               </w:rPr>
-              <w:instrText xml:space="preserve"> PAGEREF _Toc185776810 \h </w:instrText>
+              <w:instrText xml:space="preserve"> PAGEREF _Toc185782955 \h </w:instrText>
             </w:r>
             <w:r>
               <w:rPr>
@@ -295,7 +295,7 @@
               <w:noProof/>
             </w:rPr>
           </w:pPr>
-          <w:hyperlink w:anchor="_Toc185776811" w:history="1">
+          <w:hyperlink w:anchor="_Toc185782956" w:history="1">
             <w:r>
               <w:rPr>
                 <w:rStyle w:val="Hipervnculo"/>
@@ -322,7 +322,7 @@
                 <w:noProof/>
                 <w:webHidden/>
               </w:rPr>
-              <w:instrText xml:space="preserve"> PAGEREF _Toc185776811 \h </w:instrText>
+              <w:instrText xml:space="preserve"> PAGEREF _Toc185782956 \h </w:instrText>
             </w:r>
             <w:r>
               <w:rPr>
@@ -364,7 +364,7 @@
               <w:noProof/>
             </w:rPr>
           </w:pPr>
-          <w:hyperlink w:anchor="_Toc185776812" w:history="1">
+          <w:hyperlink w:anchor="_Toc185782957" w:history="1">
             <w:r>
               <w:rPr>
                 <w:rStyle w:val="Hipervnculo"/>
@@ -391,7 +391,7 @@
                 <w:noProof/>
                 <w:webHidden/>
               </w:rPr>
-              <w:instrText xml:space="preserve"> PAGEREF _Toc185776812 \h </w:instrText>
+              <w:instrText xml:space="preserve"> PAGEREF _Toc185782957 \h </w:instrText>
             </w:r>
             <w:r>
               <w:rPr>
@@ -433,7 +433,7 @@
               <w:noProof/>
             </w:rPr>
           </w:pPr>
-          <w:hyperlink w:anchor="_Toc185776813" w:history="1">
+          <w:hyperlink w:anchor="_Toc185782958" w:history="1">
             <w:r>
               <w:rPr>
                 <w:rStyle w:val="Hipervnculo"/>
@@ -460,7 +460,7 @@
                 <w:noProof/>
                 <w:webHidden/>
               </w:rPr>
-              <w:instrText xml:space="preserve"> PAGEREF _Toc185776813 \h </w:instrText>
+              <w:instrText xml:space="preserve"> PAGEREF _Toc185782958 \h </w:instrText>
             </w:r>
             <w:r>
               <w:rPr>
@@ -502,7 +502,7 @@
               <w:noProof/>
             </w:rPr>
           </w:pPr>
-          <w:hyperlink w:anchor="_Toc185776814" w:history="1">
+          <w:hyperlink w:anchor="_Toc185782959" w:history="1">
             <w:r>
               <w:rPr>
                 <w:rStyle w:val="Hipervnculo"/>
@@ -529,7 +529,7 @@
                 <w:noProof/>
                 <w:webHidden/>
               </w:rPr>
-              <w:instrText xml:space="preserve"> PAGEREF _Toc185776814 \h </w:instrText>
+              <w:instrText xml:space="preserve"> PAGEREF _Toc185782959 \h </w:instrText>
             </w:r>
             <w:r>
               <w:rPr>
@@ -571,7 +571,7 @@
               <w:noProof/>
             </w:rPr>
           </w:pPr>
-          <w:hyperlink w:anchor="_Toc185776815" w:history="1">
+          <w:hyperlink w:anchor="_Toc185782960" w:history="1">
             <w:r>
               <w:rPr>
                 <w:rStyle w:val="Hipervnculo"/>
@@ -598,7 +598,7 @@
                 <w:noProof/>
                 <w:webHidden/>
               </w:rPr>
-              <w:instrText xml:space="preserve"> PAGEREF _Toc185776815 \h </w:instrText>
+              <w:instrText xml:space="preserve"> PAGEREF _Toc185782960 \h </w:instrText>
             </w:r>
             <w:r>
               <w:rPr>
@@ -671,7 +671,7 @@
           <w:bCs w:val="0"/>
         </w:rPr>
       </w:pPr>
-      <w:bookmarkStart w:id="2" w:name="_Toc185776808"/>
+      <w:bookmarkStart w:id="2" w:name="_Toc185782953"/>
       <w:r>
         <w:rPr>
           <w:rStyle w:val="Titulo2small"/>
@@ -740,7 +740,7 @@
       <w:pPr>
         <w:pStyle w:val="Ttulo1"/>
       </w:pPr>
-      <w:bookmarkStart w:id="3" w:name="_Toc185776809"/>
+      <w:bookmarkStart w:id="3" w:name="_Toc185782954"/>
       <w:r>
         <w:rPr>
           <w:rStyle w:val="Titulo2small"/>
@@ -756,7 +756,6 @@
         <w:rPr>
           <w:b/>
           <w:bCs/>
-          <w:highlight w:val="yellow"/>
         </w:rPr>
         <w:t>Requirement Use Case</w:t>
       </w:r>
@@ -764,34 +763,23 @@
         <w:rPr>
           <w:b/>
           <w:bCs/>
-          <w:highlight w:val="yellow"/>
         </w:rPr>
         <w:t>s</w:t>
       </w:r>
       <w:r>
-        <w:rPr>
-          <w:highlight w:val="yellow"/>
-        </w:rPr>
         <w:t xml:space="preserve"> or </w:t>
       </w:r>
       <w:r>
         <w:rPr>
           <w:b/>
           <w:bCs/>
-          <w:highlight w:val="yellow"/>
         </w:rPr>
         <w:t>Stories</w:t>
       </w:r>
       <w:r>
-        <w:rPr>
-          <w:highlight w:val="yellow"/>
-        </w:rPr>
         <w:t xml:space="preserve"> </w:t>
       </w:r>
       <w:r>
-        <w:rPr>
-          <w:highlight w:val="yellow"/>
-        </w:rPr>
         <w:t>(see excel)</w:t>
       </w:r>
     </w:p>
@@ -806,7 +794,6 @@
         <w:rPr>
           <w:b/>
           <w:bCs/>
-          <w:highlight w:val="yellow"/>
         </w:rPr>
         <w:t>Requirement List</w:t>
       </w:r>
@@ -814,7 +801,6 @@
         <w:rPr>
           <w:b/>
           <w:bCs/>
-          <w:highlight w:val="yellow"/>
         </w:rPr>
         <w:t xml:space="preserve"> (see excel)</w:t>
       </w:r>
@@ -823,7 +809,7 @@
       <w:pPr>
         <w:pStyle w:val="Ttulo1"/>
       </w:pPr>
-      <w:bookmarkStart w:id="4" w:name="_Toc185776810"/>
+      <w:bookmarkStart w:id="4" w:name="_Toc185782955"/>
       <w:r>
         <w:t>Test Plan</w:t>
       </w:r>
@@ -850,7 +836,7 @@
           <w:bCs w:val="0"/>
         </w:rPr>
       </w:pPr>
-      <w:bookmarkStart w:id="5" w:name="_Toc185776811"/>
+      <w:bookmarkStart w:id="5" w:name="_Toc185782956"/>
       <w:r>
         <w:rPr>
           <w:rStyle w:val="Titulo2small"/>
@@ -886,7 +872,7 @@
           <w:bCs w:val="0"/>
         </w:rPr>
       </w:pPr>
-      <w:bookmarkStart w:id="6" w:name="_Toc185776812"/>
+      <w:bookmarkStart w:id="6" w:name="_Toc185782957"/>
       <w:r>
         <w:rPr>
           <w:rStyle w:val="Titulo2small"/>
@@ -976,7 +962,6 @@
         <w:r>
           <w:rPr>
             <w:rStyle w:val="Hipervnculo"/>
-            <w:highlight w:val="yellow"/>
           </w:rPr>
           <w:t xml:space="preserve">Navigation and </w:t>
         </w:r>
@@ -984,7 +969,6 @@
         <w:r>
           <w:rPr>
             <w:rStyle w:val="Hipervnculo"/>
-            <w:highlight w:val="yellow"/>
           </w:rPr>
           <w:t>AppStatus</w:t>
         </w:r>
@@ -1000,7 +984,7 @@
           <w:bCs w:val="0"/>
         </w:rPr>
       </w:pPr>
-      <w:bookmarkStart w:id="7" w:name="_Toc185776813"/>
+      <w:bookmarkStart w:id="7" w:name="_Toc185782958"/>
       <w:r>
         <w:rPr>
           <w:rStyle w:val="Titulo2small"/>
@@ -1295,7 +1279,7 @@
           <w:bCs w:val="0"/>
         </w:rPr>
       </w:pPr>
-      <w:bookmarkStart w:id="8" w:name="_Toc185776814"/>
+      <w:bookmarkStart w:id="8" w:name="_Toc185782959"/>
       <w:r>
         <w:rPr>
           <w:rStyle w:val="Titulo2small"/>
@@ -1323,7 +1307,7 @@
         <w:pStyle w:val="Ttulo1"/>
       </w:pPr>
       <w:bookmarkStart w:id="9" w:name="_Toc185519079"/>
-      <w:bookmarkStart w:id="10" w:name="_Toc185776815"/>
+      <w:bookmarkStart w:id="10" w:name="_Toc185782960"/>
       <w:r>
         <w:t>Annexes</w:t>
       </w:r>
@@ -1338,27 +1322,14 @@
       <w:r>
         <w:t xml:space="preserve">Annex </w:t>
       </w:r>
-      <w:r>
-        <w:fldChar w:fldCharType="begin"/>
-      </w:r>
-      <w:r>
-        <w:instrText xml:space="preserve"> SEQ Annex \* ARABIC </w:instrText>
-      </w:r>
-      <w:r>
-        <w:fldChar w:fldCharType="separate"/>
-      </w:r>
-      <w:r>
-        <w:rPr>
-          <w:noProof/>
-        </w:rPr>
-        <w:t>1</w:t>
-      </w:r>
-      <w:r>
-        <w:rPr>
-          <w:noProof/>
-        </w:rPr>
-        <w:fldChar w:fldCharType="end"/>
-      </w:r>
+      <w:fldSimple w:instr=" SEQ Annex \* ARABIC ">
+        <w:r>
+          <w:rPr>
+            <w:noProof/>
+          </w:rPr>
+          <w:t>1</w:t>
+        </w:r>
+      </w:fldSimple>
       <w:r>
         <w:t>Tic Tac Toe Algorithm</w:t>
       </w:r>
@@ -2893,27 +2864,14 @@
         <w:lastRenderedPageBreak/>
         <w:t xml:space="preserve">Annex </w:t>
       </w:r>
-      <w:r>
-        <w:fldChar w:fldCharType="begin"/>
-      </w:r>
-      <w:r>
-        <w:instrText xml:space="preserve"> SEQ Annex \* ARABIC </w:instrText>
-      </w:r>
-      <w:r>
-        <w:fldChar w:fldCharType="separate"/>
-      </w:r>
-      <w:r>
-        <w:rPr>
-          <w:noProof/>
-        </w:rPr>
-        <w:t>2</w:t>
-      </w:r>
-      <w:r>
-        <w:rPr>
-          <w:noProof/>
-        </w:rPr>
-        <w:fldChar w:fldCharType="end"/>
-      </w:r>
+      <w:fldSimple w:instr=" SEQ Annex \* ARABIC ">
+        <w:r>
+          <w:rPr>
+            <w:noProof/>
+          </w:rPr>
+          <w:t>2</w:t>
+        </w:r>
+      </w:fldSimple>
       <w:r>
         <w:t xml:space="preserve"> </w:t>
       </w:r>
@@ -4096,27 +4054,14 @@
       <w:r>
         <w:t xml:space="preserve">Annex </w:t>
       </w:r>
-      <w:r>
-        <w:fldChar w:fldCharType="begin"/>
-      </w:r>
-      <w:r>
-        <w:instrText xml:space="preserve"> SEQ Annex \* ARABIC </w:instrText>
-      </w:r>
-      <w:r>
-        <w:fldChar w:fldCharType="separate"/>
-      </w:r>
-      <w:r>
-        <w:rPr>
-          <w:noProof/>
-        </w:rPr>
-        <w:t>3</w:t>
-      </w:r>
-      <w:r>
-        <w:rPr>
-          <w:noProof/>
-        </w:rPr>
-        <w:fldChar w:fldCharType="end"/>
-      </w:r>
+      <w:fldSimple w:instr=" SEQ Annex \* ARABIC ">
+        <w:r>
+          <w:rPr>
+            <w:noProof/>
+          </w:rPr>
+          <w:t>3</w:t>
+        </w:r>
+      </w:fldSimple>
       <w:r>
         <w:t xml:space="preserve"> Default </w:t>
       </w:r>
@@ -5772,15 +5717,6 @@
   </w:num>
   <w:num w:numId="25" w16cid:durableId="1120613947">
     <w:abstractNumId w:val="8"/>
-    <w:lvlOverride w:ilvl="0"/>
-    <w:lvlOverride w:ilvl="1"/>
-    <w:lvlOverride w:ilvl="2"/>
-    <w:lvlOverride w:ilvl="3"/>
-    <w:lvlOverride w:ilvl="4"/>
-    <w:lvlOverride w:ilvl="5"/>
-    <w:lvlOverride w:ilvl="6"/>
-    <w:lvlOverride w:ilvl="7"/>
-    <w:lvlOverride w:ilvl="8"/>
   </w:num>
 </w:numbering>
 </file>
@@ -6387,6 +6323,7 @@
   <w:style w:type="character" w:default="1" w:styleId="Fuentedeprrafopredeter">
     <w:name w:val="Default Paragraph Font"/>
     <w:uiPriority w:val="1"/>
+    <w:semiHidden/>
     <w:unhideWhenUsed/>
   </w:style>
   <w:style w:type="table" w:default="1" w:styleId="Tablanormal">

</xml_diff>